<commit_message>
Fixing Strategic Communications Page
</commit_message>
<xml_diff>
--- a/assets/scripts/strategic-communication-in-modern-central-banking.docx
+++ b/assets/scripts/strategic-communication-in-modern-central-banking.docx
@@ -267,22 +267,6 @@
       </w:r>
       <w:r>
         <w:t xml:space="preserve"> for their guidance and support in producing this video.</w:t>
-      </w:r>
-    </w:p>
-    <w:p/>
-    <w:p>
-      <w:pPr>
-        <w:rPr>
-          <w:b/>
-          <w:bCs/>
-        </w:rPr>
-      </w:pPr>
-      <w:r>
-        <w:rPr>
-          <w:b/>
-          <w:bCs/>
-        </w:rPr>
-        <w:t>See you there.</w:t>
       </w:r>
     </w:p>
     <w:p>
@@ -2030,6 +2014,7 @@
   <w:style w:type="character" w:default="1" w:styleId="DefaultParagraphFont">
     <w:name w:val="Default Paragraph Font"/>
     <w:uiPriority w:val="1"/>
+    <w:semiHidden/>
     <w:unhideWhenUsed/>
   </w:style>
   <w:style w:type="table" w:default="1" w:styleId="TableNormal">

</xml_diff>